<commit_message>
AGREANDO FUENTE Y PIE DE PAGINA
</commit_message>
<xml_diff>
--- a/aspirantes/docCuenta.docx
+++ b/aspirantes/docCuenta.docx
@@ -23,38 +23,24 @@
         <w:ind w:right="94"/>
         <w:rPr>
           <w:rFonts w:ascii="Montserrat Medium" w:hAnsi="Montserrat Medium"/>
-          <w:sz w:val="40"/>
+          <w:b/>
+          <w:color w:val="002060"/>
+          <w:sz w:val="48"/>
           <w:szCs w:val="16"/>
         </w:rPr>
       </w:pPr>
       <w:r>
         <w:rPr>
           <w:rFonts w:ascii="Montserrat Medium" w:hAnsi="Montserrat Medium"/>
-          <w:sz w:val="40"/>
-          <w:szCs w:val="16"/>
-        </w:rPr>
-        <w:t>Número de cuenta</w:t>
+          <w:sz w:val="32"/>
+          <w:szCs w:val="16"/>
+        </w:rPr>
+        <w:t xml:space="preserve">Número de cuenta:  </w:t>
       </w:r>
       <w:r>
         <w:rPr>
           <w:rFonts w:ascii="Montserrat Medium" w:hAnsi="Montserrat Medium"/>
-          <w:sz w:val="40"/>
-          <w:szCs w:val="16"/>
-        </w:rPr>
-        <w:t>:</w:t>
-      </w:r>
-      <w:r>
-        <w:rPr>
-          <w:rFonts w:ascii="Montserrat Medium" w:hAnsi="Montserrat Medium"/>
-          <w:sz w:val="40"/>
-          <w:szCs w:val="16"/>
-        </w:rPr>
-        <w:t xml:space="preserve">  </w:t>
-      </w:r>
-      <w:r>
-        <w:rPr>
-          <w:rFonts w:ascii="Montserrat Medium" w:hAnsi="Montserrat Medium"/>
-          <w:sz w:val="40"/>
+          <w:sz w:val="32"/>
           <w:szCs w:val="16"/>
         </w:rPr>
         <w:tab/>
@@ -64,7 +50,7 @@
           <w:rFonts w:ascii="Montserrat Medium" w:hAnsi="Montserrat Medium"/>
           <w:b/>
           <w:color w:val="002060"/>
-          <w:sz w:val="56"/>
+          <w:sz w:val="48"/>
           <w:szCs w:val="16"/>
         </w:rPr>
         <w:t>0114349660</w:t>
@@ -72,20 +58,91 @@
     </w:p>
     <w:p>
       <w:pPr>
+        <w:shd w:val="clear" w:color="auto" w:fill="FFFFFF"/>
+        <w:rPr>
+          <w:rFonts w:ascii="Arial" w:hAnsi="Arial" w:cs="Arial"/>
+          <w:color w:val="222222"/>
+          <w:sz w:val="20"/>
+          <w:lang w:eastAsia="es-MX"/>
+        </w:rPr>
+      </w:pPr>
+      <w:r>
+        <w:rPr>
+          <w:rFonts w:ascii="Montserrat Medium" w:hAnsi="Montserrat Medium"/>
+          <w:sz w:val="32"/>
+          <w:szCs w:val="16"/>
+        </w:rPr>
+        <w:t>CLABE:</w:t>
+      </w:r>
+      <w:r>
+        <w:rPr>
+          <w:rFonts w:ascii="Montserrat Medium" w:hAnsi="Montserrat Medium"/>
+          <w:sz w:val="32"/>
+          <w:szCs w:val="16"/>
+        </w:rPr>
+        <w:tab/>
+      </w:r>
+      <w:r>
+        <w:rPr>
+          <w:rFonts w:ascii="Montserrat Medium" w:hAnsi="Montserrat Medium"/>
+          <w:b/>
+          <w:color w:val="002060"/>
+          <w:sz w:val="48"/>
+          <w:szCs w:val="16"/>
+        </w:rPr>
+        <w:tab/>
+      </w:r>
+      <w:r>
+        <w:rPr>
+          <w:rFonts w:ascii="Montserrat Medium" w:hAnsi="Montserrat Medium"/>
+          <w:b/>
+          <w:color w:val="002060"/>
+          <w:sz w:val="48"/>
+          <w:szCs w:val="16"/>
+        </w:rPr>
+        <w:tab/>
+      </w:r>
+      <w:r>
+        <w:rPr>
+          <w:rFonts w:ascii="Montserrat Medium" w:hAnsi="Montserrat Medium"/>
+          <w:b/>
+          <w:color w:val="002060"/>
+          <w:sz w:val="48"/>
+          <w:szCs w:val="16"/>
+        </w:rPr>
+        <w:tab/>
+        <w:t>012790001143496603</w:t>
+      </w:r>
+    </w:p>
+    <w:p>
+      <w:pPr>
         <w:tabs>
           <w:tab w:val="left" w:pos="602"/>
         </w:tabs>
         <w:ind w:right="94"/>
         <w:rPr>
           <w:rFonts w:ascii="Montserrat Medium" w:hAnsi="Montserrat Medium"/>
-          <w:sz w:val="40"/>
+          <w:sz w:val="32"/>
+          <w:szCs w:val="16"/>
+        </w:rPr>
+      </w:pPr>
+    </w:p>
+    <w:p>
+      <w:pPr>
+        <w:tabs>
+          <w:tab w:val="left" w:pos="602"/>
+        </w:tabs>
+        <w:ind w:right="94"/>
+        <w:rPr>
+          <w:rFonts w:ascii="Montserrat Medium" w:hAnsi="Montserrat Medium"/>
+          <w:sz w:val="32"/>
           <w:szCs w:val="16"/>
         </w:rPr>
       </w:pPr>
       <w:r>
         <w:rPr>
           <w:rFonts w:ascii="Montserrat Medium" w:hAnsi="Montserrat Medium"/>
-          <w:sz w:val="40"/>
+          <w:sz w:val="32"/>
           <w:szCs w:val="16"/>
         </w:rPr>
         <w:t>Banco:</w:t>
@@ -93,7 +150,7 @@
       <w:r>
         <w:rPr>
           <w:rFonts w:ascii="Montserrat Medium" w:hAnsi="Montserrat Medium"/>
-          <w:sz w:val="40"/>
+          <w:sz w:val="32"/>
           <w:szCs w:val="16"/>
         </w:rPr>
         <w:tab/>
@@ -101,7 +158,7 @@
       <w:r>
         <w:rPr>
           <w:rFonts w:ascii="Montserrat Medium" w:hAnsi="Montserrat Medium"/>
-          <w:sz w:val="40"/>
+          <w:sz w:val="32"/>
           <w:szCs w:val="16"/>
         </w:rPr>
         <w:tab/>
@@ -109,7 +166,7 @@
       <w:r>
         <w:rPr>
           <w:rFonts w:ascii="Montserrat Medium" w:hAnsi="Montserrat Medium"/>
-          <w:sz w:val="40"/>
+          <w:sz w:val="32"/>
           <w:szCs w:val="16"/>
         </w:rPr>
         <w:tab/>
@@ -117,7 +174,7 @@
       <w:r>
         <w:rPr>
           <w:rFonts w:ascii="Montserrat Medium" w:hAnsi="Montserrat Medium"/>
-          <w:sz w:val="40"/>
+          <w:sz w:val="32"/>
           <w:szCs w:val="16"/>
         </w:rPr>
         <w:tab/>
@@ -125,16 +182,8 @@
       <w:r>
         <w:rPr>
           <w:rFonts w:ascii="Montserrat Medium" w:hAnsi="Montserrat Medium"/>
+          <w:color w:val="002060"/>
           <w:sz w:val="40"/>
-          <w:szCs w:val="16"/>
-        </w:rPr>
-        <w:tab/>
-      </w:r>
-      <w:r>
-        <w:rPr>
-          <w:rFonts w:ascii="Montserrat Medium" w:hAnsi="Montserrat Medium"/>
-          <w:color w:val="002060"/>
-          <w:sz w:val="48"/>
           <w:szCs w:val="16"/>
         </w:rPr>
         <w:t>BBVA Bancomer</w:t>
@@ -150,30 +199,22 @@
           <w:rFonts w:ascii="Montserrat Medium" w:hAnsi="Montserrat Medium"/>
           <w:b/>
           <w:color w:val="002060"/>
-          <w:sz w:val="52"/>
+          <w:sz w:val="44"/>
           <w:szCs w:val="16"/>
         </w:rPr>
       </w:pPr>
       <w:r>
         <w:rPr>
           <w:rFonts w:ascii="Montserrat Medium" w:hAnsi="Montserrat Medium"/>
-          <w:sz w:val="40"/>
-          <w:szCs w:val="16"/>
-        </w:rPr>
-        <w:t>Monto a pagar</w:t>
+          <w:sz w:val="32"/>
+          <w:szCs w:val="16"/>
+        </w:rPr>
+        <w:t xml:space="preserve">Monto a pagar: </w:t>
       </w:r>
       <w:r>
         <w:rPr>
           <w:rFonts w:ascii="Montserrat Medium" w:hAnsi="Montserrat Medium"/>
-          <w:sz w:val="40"/>
-          <w:szCs w:val="16"/>
-        </w:rPr>
-        <w:t xml:space="preserve">: </w:t>
-      </w:r>
-      <w:r>
-        <w:rPr>
-          <w:rFonts w:ascii="Montserrat Medium" w:hAnsi="Montserrat Medium"/>
-          <w:sz w:val="40"/>
+          <w:sz w:val="32"/>
           <w:szCs w:val="16"/>
         </w:rPr>
         <w:tab/>
@@ -181,7 +222,7 @@
       <w:r>
         <w:rPr>
           <w:rFonts w:ascii="Montserrat Medium" w:hAnsi="Montserrat Medium"/>
-          <w:sz w:val="40"/>
+          <w:sz w:val="32"/>
           <w:szCs w:val="16"/>
         </w:rPr>
         <w:tab/>
@@ -191,11 +232,26 @@
           <w:rFonts w:ascii="Montserrat Medium" w:hAnsi="Montserrat Medium"/>
           <w:b/>
           <w:color w:val="002060"/>
-          <w:sz w:val="52"/>
+          <w:sz w:val="44"/>
           <w:szCs w:val="16"/>
         </w:rPr>
         <w:t>545.00</w:t>
       </w:r>
+    </w:p>
+    <w:p>
+      <w:pPr>
+        <w:tabs>
+          <w:tab w:val="left" w:pos="602"/>
+        </w:tabs>
+        <w:ind w:right="94"/>
+        <w:rPr>
+          <w:rFonts w:ascii="Montserrat Medium" w:hAnsi="Montserrat Medium"/>
+          <w:b/>
+          <w:color w:val="002060"/>
+          <w:sz w:val="52"/>
+          <w:szCs w:val="16"/>
+        </w:rPr>
+      </w:pPr>
     </w:p>
     <w:p>
       <w:pPr>
@@ -316,8 +372,6 @@
         </w:rPr>
         <w:t>”</w:t>
       </w:r>
-      <w:bookmarkStart w:id="0" w:name="_GoBack"/>
-      <w:bookmarkEnd w:id="0"/>
     </w:p>
     <w:p>
       <w:pPr>
@@ -413,9 +467,113 @@
         </w:rPr>
       </w:pPr>
     </w:p>
+    <w:p>
+      <w:pPr>
+        <w:rPr>
+          <w:rFonts w:ascii="Montserrat Medium" w:hAnsi="Montserrat Medium"/>
+          <w:sz w:val="28"/>
+          <w:szCs w:val="16"/>
+        </w:rPr>
+      </w:pPr>
+    </w:p>
+    <w:p>
+      <w:pPr>
+        <w:rPr>
+          <w:rFonts w:ascii="Montserrat Medium" w:hAnsi="Montserrat Medium"/>
+          <w:sz w:val="28"/>
+          <w:szCs w:val="16"/>
+        </w:rPr>
+      </w:pPr>
+    </w:p>
+    <w:p>
+      <w:pPr>
+        <w:rPr>
+          <w:rFonts w:ascii="Montserrat Medium" w:hAnsi="Montserrat Medium"/>
+          <w:sz w:val="28"/>
+          <w:szCs w:val="16"/>
+        </w:rPr>
+      </w:pPr>
+    </w:p>
+    <w:p>
+      <w:pPr>
+        <w:rPr>
+          <w:rFonts w:ascii="Montserrat Medium" w:hAnsi="Montserrat Medium"/>
+          <w:sz w:val="28"/>
+          <w:szCs w:val="16"/>
+        </w:rPr>
+      </w:pPr>
+    </w:p>
+    <w:p>
+      <w:pPr>
+        <w:rPr>
+          <w:rFonts w:ascii="Montserrat Medium" w:hAnsi="Montserrat Medium"/>
+          <w:sz w:val="28"/>
+          <w:szCs w:val="16"/>
+        </w:rPr>
+      </w:pPr>
+    </w:p>
+    <w:p>
+      <w:pPr>
+        <w:rPr>
+          <w:rFonts w:ascii="Montserrat Medium" w:hAnsi="Montserrat Medium"/>
+          <w:sz w:val="28"/>
+          <w:szCs w:val="16"/>
+        </w:rPr>
+      </w:pPr>
+    </w:p>
+    <w:p>
+      <w:pPr>
+        <w:rPr>
+          <w:rFonts w:ascii="Montserrat Medium" w:hAnsi="Montserrat Medium"/>
+          <w:sz w:val="28"/>
+          <w:szCs w:val="16"/>
+        </w:rPr>
+      </w:pPr>
+    </w:p>
+    <w:p>
+      <w:pPr>
+        <w:rPr>
+          <w:rFonts w:ascii="Montserrat Medium" w:hAnsi="Montserrat Medium"/>
+          <w:sz w:val="28"/>
+          <w:szCs w:val="16"/>
+        </w:rPr>
+      </w:pPr>
+    </w:p>
+    <w:p>
+      <w:pPr>
+        <w:rPr>
+          <w:rFonts w:ascii="Montserrat Medium" w:hAnsi="Montserrat Medium"/>
+          <w:sz w:val="28"/>
+          <w:szCs w:val="16"/>
+        </w:rPr>
+      </w:pPr>
+    </w:p>
+    <w:p>
+      <w:pPr>
+        <w:rPr>
+          <w:rFonts w:ascii="Montserrat Medium" w:hAnsi="Montserrat Medium"/>
+          <w:sz w:val="28"/>
+          <w:szCs w:val="16"/>
+        </w:rPr>
+      </w:pPr>
+    </w:p>
+    <w:p>
+      <w:pPr>
+        <w:jc w:val="center"/>
+        <w:rPr>
+          <w:rFonts w:ascii="Montserrat Medium" w:hAnsi="Montserrat Medium"/>
+          <w:sz w:val="28"/>
+          <w:szCs w:val="16"/>
+        </w:rPr>
+      </w:pPr>
+    </w:p>
     <w:sectPr>
-      <w:headerReference w:type="default" r:id="rId8"/>
-      <w:footerReference w:type="default" r:id="rId9"/>
+      <w:headerReference w:type="even" r:id="rId8"/>
+      <w:headerReference w:type="default" r:id="rId9"/>
+      <w:footerReference w:type="even" r:id="rId10"/>
+      <w:footerReference w:type="default" r:id="rId11"/>
+      <w:headerReference w:type="first" r:id="rId12"/>
+      <w:footerReference w:type="first" r:id="rId13"/>
       <w:pgSz w:w="12242" w:h="15842" w:code="1"/>
       <w:pgMar w:top="238" w:right="1134" w:bottom="1134" w:left="1418" w:header="3231" w:footer="680" w:gutter="0"/>
       <w:cols w:space="708"/>
@@ -445,6 +603,16 @@
 </file>
 
 <file path=word/footer1.xml><?xml version="1.0" encoding="utf-8"?>
+<w:ftr xmlns:wpc="http://schemas.microsoft.com/office/word/2010/wordprocessingCanvas" xmlns:cx="http://schemas.microsoft.com/office/drawing/2014/chartex" xmlns:cx1="http://schemas.microsoft.com/office/drawing/2015/9/8/chartex" xmlns:mc="http://schemas.openxmlformats.org/markup-compatibility/2006" xmlns:o="urn:schemas-microsoft-com:office:office" xmlns:r="http://schemas.openxmlformats.org/officeDocument/2006/relationships" xmlns:m="http://schemas.openxmlformats.org/officeDocument/2006/math" xmlns:v="urn:schemas-microsoft-com:vml" xmlns:wp14="http://schemas.microsoft.com/office/word/2010/wordprocessingDrawing" xmlns:wp="http://schemas.openxmlformats.org/drawingml/2006/wordprocessingDrawing" xmlns:w10="urn:schemas-microsoft-com:office:word" xmlns:w="http://schemas.openxmlformats.org/wordprocessingml/2006/main" xmlns:w14="http://schemas.microsoft.com/office/word/2010/wordml" xmlns:w15="http://schemas.microsoft.com/office/word/2012/wordml" xmlns:w16se="http://schemas.microsoft.com/office/word/2015/wordml/symex" xmlns:wpg="http://schemas.microsoft.com/office/word/2010/wordprocessingGroup" xmlns:wpi="http://schemas.microsoft.com/office/word/2010/wordprocessingInk" xmlns:wne="http://schemas.microsoft.com/office/word/2006/wordml" xmlns:wps="http://schemas.microsoft.com/office/word/2010/wordprocessingShape" mc:Ignorable="w14 w15 w16se wp14">
+  <w:p>
+    <w:pPr>
+      <w:pStyle w:val="Piedepgina"/>
+    </w:pPr>
+  </w:p>
+</w:ftr>
+</file>
+
+<file path=word/footer2.xml><?xml version="1.0" encoding="utf-8"?>
 <w:ftr xmlns:wpc="http://schemas.microsoft.com/office/word/2010/wordprocessingCanvas" xmlns:cx="http://schemas.microsoft.com/office/drawing/2014/chartex" xmlns:cx1="http://schemas.microsoft.com/office/drawing/2015/9/8/chartex" xmlns:mc="http://schemas.openxmlformats.org/markup-compatibility/2006" xmlns:o="urn:schemas-microsoft-com:office:office" xmlns:r="http://schemas.openxmlformats.org/officeDocument/2006/relationships" xmlns:m="http://schemas.openxmlformats.org/officeDocument/2006/math" xmlns:v="urn:schemas-microsoft-com:vml" xmlns:wp14="http://schemas.microsoft.com/office/word/2010/wordprocessingDrawing" xmlns:wp="http://schemas.openxmlformats.org/drawingml/2006/wordprocessingDrawing" xmlns:w10="urn:schemas-microsoft-com:office:word" xmlns:w="http://schemas.openxmlformats.org/wordprocessingml/2006/main" xmlns:w14="http://schemas.microsoft.com/office/word/2010/wordml" xmlns:w15="http://schemas.microsoft.com/office/word/2012/wordml" xmlns:w16se="http://schemas.microsoft.com/office/word/2015/wordml/symex" xmlns:wpg="http://schemas.microsoft.com/office/word/2010/wordprocessingGroup" xmlns:wpi="http://schemas.microsoft.com/office/word/2010/wordprocessingInk" xmlns:wne="http://schemas.microsoft.com/office/word/2006/wordml" xmlns:wps="http://schemas.microsoft.com/office/word/2010/wordprocessingShape" mc:Ignorable="w14 w15 w16se wp14">
   <w:p>
     <w:pPr>
@@ -610,7 +778,7 @@
                                   <pic:cNvPicPr/>
                                 </pic:nvPicPr>
                                 <pic:blipFill>
-                                  <a:blip r:embed="rId1" cstate="print">
+                                  <a:blip r:embed="rId2" cstate="print">
                                     <a:extLst>
                                       <a:ext uri="{28A0092B-C50C-407E-A947-70E740481C1C}">
                                         <a14:useLocalDpi xmlns:a14="http://schemas.microsoft.com/office/drawing/2010/main" val="0"/>
@@ -716,7 +884,7 @@
                                         <pic:cNvPicPr/>
                                       </pic:nvPicPr>
                                       <pic:blipFill>
-                                        <a:blip r:embed="rId2">
+                                        <a:blip r:embed="rId3">
                                           <a:extLst>
                                             <a:ext uri="{28A0092B-C50C-407E-A947-70E740481C1C}">
                                               <a14:useLocalDpi xmlns:a14="http://schemas.microsoft.com/office/drawing/2010/main" val="0"/>
@@ -787,7 +955,7 @@
                                   <pic:cNvPicPr/>
                                 </pic:nvPicPr>
                                 <pic:blipFill>
-                                  <a:blip r:embed="rId2">
+                                  <a:blip r:embed="rId4">
                                     <a:extLst>
                                       <a:ext uri="{28A0092B-C50C-407E-A947-70E740481C1C}">
                                         <a14:useLocalDpi xmlns:a14="http://schemas.microsoft.com/office/drawing/2010/main" val="0"/>
@@ -890,8 +1058,9 @@
         <w:sz w:val="16"/>
         <w:szCs w:val="16"/>
       </w:rPr>
-      <w:t>Lerdo de Tejada 1ª Secc. Macuspana</w:t>
+      <w:t xml:space="preserve">Lerdo de Tejada 1ª Secc. </w:t>
     </w:r>
+    <w:bookmarkStart w:id="0" w:name="_GoBack"/>
     <w:r>
       <w:rPr>
         <w:rFonts w:ascii="Montserrat Medium" w:hAnsi="Montserrat Medium"/>
@@ -900,7 +1069,7 @@
         <w:sz w:val="16"/>
         <w:szCs w:val="16"/>
       </w:rPr>
-      <w:t xml:space="preserve">, </w:t>
+      <w:t>Macuspana</w:t>
     </w:r>
     <w:r>
       <w:rPr>
@@ -910,8 +1079,19 @@
         <w:sz w:val="16"/>
         <w:szCs w:val="16"/>
       </w:rPr>
+      <w:t xml:space="preserve">, </w:t>
+    </w:r>
+    <w:r>
+      <w:rPr>
+        <w:rFonts w:ascii="Montserrat Medium" w:hAnsi="Montserrat Medium"/>
+        <w:noProof/>
+        <w:color w:val="737373"/>
+        <w:sz w:val="16"/>
+        <w:szCs w:val="16"/>
+      </w:rPr>
       <w:t>Tabasco, C.P. 86719</w:t>
     </w:r>
+    <w:bookmarkEnd w:id="0"/>
   </w:p>
   <w:p>
     <w:pPr>
@@ -1057,7 +1237,7 @@
         <w:u w:val="none"/>
       </w:rPr>
     </w:pPr>
-    <w:hyperlink r:id="rId3" w:history="1">
+    <w:hyperlink r:id="rId5" w:history="1">
       <w:r>
         <w:rPr>
           <w:rStyle w:val="Hipervnculo"/>
@@ -1095,6 +1275,16 @@
       </w:rPr>
       <w:t>https://macuspana.tecnm.mx</w:t>
     </w:r>
+  </w:p>
+</w:ftr>
+</file>
+
+<file path=word/footer3.xml><?xml version="1.0" encoding="utf-8"?>
+<w:ftr xmlns:wpc="http://schemas.microsoft.com/office/word/2010/wordprocessingCanvas" xmlns:cx="http://schemas.microsoft.com/office/drawing/2014/chartex" xmlns:cx1="http://schemas.microsoft.com/office/drawing/2015/9/8/chartex" xmlns:mc="http://schemas.openxmlformats.org/markup-compatibility/2006" xmlns:o="urn:schemas-microsoft-com:office:office" xmlns:r="http://schemas.openxmlformats.org/officeDocument/2006/relationships" xmlns:m="http://schemas.openxmlformats.org/officeDocument/2006/math" xmlns:v="urn:schemas-microsoft-com:vml" xmlns:wp14="http://schemas.microsoft.com/office/word/2010/wordprocessingDrawing" xmlns:wp="http://schemas.openxmlformats.org/drawingml/2006/wordprocessingDrawing" xmlns:w10="urn:schemas-microsoft-com:office:word" xmlns:w="http://schemas.openxmlformats.org/wordprocessingml/2006/main" xmlns:w14="http://schemas.microsoft.com/office/word/2010/wordml" xmlns:w15="http://schemas.microsoft.com/office/word/2012/wordml" xmlns:w16se="http://schemas.microsoft.com/office/word/2015/wordml/symex" xmlns:wpg="http://schemas.microsoft.com/office/word/2010/wordprocessingGroup" xmlns:wpi="http://schemas.microsoft.com/office/word/2010/wordprocessingInk" xmlns:wne="http://schemas.microsoft.com/office/word/2006/wordml" xmlns:wps="http://schemas.microsoft.com/office/word/2010/wordprocessingShape" mc:Ignorable="w14 w15 w16se wp14">
+  <w:p>
+    <w:pPr>
+      <w:pStyle w:val="Piedepgina"/>
+    </w:pPr>
   </w:p>
 </w:ftr>
 </file>
@@ -1119,6 +1309,16 @@
 </file>
 
 <file path=word/header1.xml><?xml version="1.0" encoding="utf-8"?>
+<w:hdr xmlns:wpc="http://schemas.microsoft.com/office/word/2010/wordprocessingCanvas" xmlns:cx="http://schemas.microsoft.com/office/drawing/2014/chartex" xmlns:cx1="http://schemas.microsoft.com/office/drawing/2015/9/8/chartex" xmlns:mc="http://schemas.openxmlformats.org/markup-compatibility/2006" xmlns:o="urn:schemas-microsoft-com:office:office" xmlns:r="http://schemas.openxmlformats.org/officeDocument/2006/relationships" xmlns:m="http://schemas.openxmlformats.org/officeDocument/2006/math" xmlns:v="urn:schemas-microsoft-com:vml" xmlns:wp14="http://schemas.microsoft.com/office/word/2010/wordprocessingDrawing" xmlns:wp="http://schemas.openxmlformats.org/drawingml/2006/wordprocessingDrawing" xmlns:w10="urn:schemas-microsoft-com:office:word" xmlns:w="http://schemas.openxmlformats.org/wordprocessingml/2006/main" xmlns:w14="http://schemas.microsoft.com/office/word/2010/wordml" xmlns:w15="http://schemas.microsoft.com/office/word/2012/wordml" xmlns:w16se="http://schemas.microsoft.com/office/word/2015/wordml/symex" xmlns:wpg="http://schemas.microsoft.com/office/word/2010/wordprocessingGroup" xmlns:wpi="http://schemas.microsoft.com/office/word/2010/wordprocessingInk" xmlns:wne="http://schemas.microsoft.com/office/word/2006/wordml" xmlns:wps="http://schemas.microsoft.com/office/word/2010/wordprocessingShape" mc:Ignorable="w14 w15 w16se wp14">
+  <w:p>
+    <w:pPr>
+      <w:pStyle w:val="Encabezado"/>
+    </w:pPr>
+  </w:p>
+</w:hdr>
+</file>
+
+<file path=word/header2.xml><?xml version="1.0" encoding="utf-8"?>
 <w:hdr xmlns:wpc="http://schemas.microsoft.com/office/word/2010/wordprocessingCanvas" xmlns:cx="http://schemas.microsoft.com/office/drawing/2014/chartex" xmlns:cx1="http://schemas.microsoft.com/office/drawing/2015/9/8/chartex" xmlns:mc="http://schemas.openxmlformats.org/markup-compatibility/2006" xmlns:o="urn:schemas-microsoft-com:office:office" xmlns:r="http://schemas.openxmlformats.org/officeDocument/2006/relationships" xmlns:m="http://schemas.openxmlformats.org/officeDocument/2006/math" xmlns:v="urn:schemas-microsoft-com:vml" xmlns:wp14="http://schemas.microsoft.com/office/word/2010/wordprocessingDrawing" xmlns:wp="http://schemas.openxmlformats.org/drawingml/2006/wordprocessingDrawing" xmlns:w10="urn:schemas-microsoft-com:office:word" xmlns:w="http://schemas.openxmlformats.org/wordprocessingml/2006/main" xmlns:w14="http://schemas.microsoft.com/office/word/2010/wordml" xmlns:w15="http://schemas.microsoft.com/office/word/2012/wordml" xmlns:w16se="http://schemas.microsoft.com/office/word/2015/wordml/symex" xmlns:wpg="http://schemas.microsoft.com/office/word/2010/wordprocessingGroup" xmlns:wpi="http://schemas.microsoft.com/office/word/2010/wordprocessingInk" xmlns:wne="http://schemas.microsoft.com/office/word/2006/wordml" xmlns:wps="http://schemas.microsoft.com/office/word/2010/wordprocessingShape" mc:Ignorable="w14 w15 w16se wp14">
   <w:p>
     <w:pPr>
@@ -1275,7 +1475,7 @@
                                   <pic:cNvPicPr/>
                                 </pic:nvPicPr>
                                 <pic:blipFill>
-                                  <a:blip r:embed="rId1" cstate="print">
+                                  <a:blip r:embed="rId2" cstate="print">
                                     <a:extLst>
                                       <a:ext uri="{28A0092B-C50C-407E-A947-70E740481C1C}">
                                         <a14:useLocalDpi xmlns:a14="http://schemas.microsoft.com/office/drawing/2010/main" val="0"/>
@@ -1341,7 +1541,7 @@
                   </pic:cNvPicPr>
                 </pic:nvPicPr>
                 <pic:blipFill rotWithShape="1">
-                  <a:blip r:embed="rId2">
+                  <a:blip r:embed="rId3">
                     <a:extLst>
                       <a:ext uri="{28A0092B-C50C-407E-A947-70E740481C1C}">
                         <a14:useLocalDpi xmlns:a14="http://schemas.microsoft.com/office/drawing/2010/main" val="0"/>
@@ -1412,7 +1612,7 @@
                   </pic:cNvPicPr>
                 </pic:nvPicPr>
                 <pic:blipFill>
-                  <a:blip r:embed="rId3">
+                  <a:blip r:embed="rId4">
                     <a:extLst>
                       <a:ext uri="{28A0092B-C50C-407E-A947-70E740481C1C}">
                         <a14:useLocalDpi xmlns:a14="http://schemas.microsoft.com/office/drawing/2010/main" val="0"/>
@@ -1480,7 +1680,7 @@
                   </pic:cNvPicPr>
                 </pic:nvPicPr>
                 <pic:blipFill rotWithShape="1">
-                  <a:blip r:embed="rId2">
+                  <a:blip r:embed="rId3">
                     <a:extLst>
                       <a:ext uri="{28A0092B-C50C-407E-A947-70E740481C1C}">
                         <a14:useLocalDpi xmlns:a14="http://schemas.microsoft.com/office/drawing/2010/main" val="0"/>
@@ -1937,6 +2137,16 @@
         </mc:Fallback>
       </mc:AlternateContent>
     </w:r>
+  </w:p>
+</w:hdr>
+</file>
+
+<file path=word/header3.xml><?xml version="1.0" encoding="utf-8"?>
+<w:hdr xmlns:wpc="http://schemas.microsoft.com/office/word/2010/wordprocessingCanvas" xmlns:cx="http://schemas.microsoft.com/office/drawing/2014/chartex" xmlns:cx1="http://schemas.microsoft.com/office/drawing/2015/9/8/chartex" xmlns:mc="http://schemas.openxmlformats.org/markup-compatibility/2006" xmlns:o="urn:schemas-microsoft-com:office:office" xmlns:r="http://schemas.openxmlformats.org/officeDocument/2006/relationships" xmlns:m="http://schemas.openxmlformats.org/officeDocument/2006/math" xmlns:v="urn:schemas-microsoft-com:vml" xmlns:wp14="http://schemas.microsoft.com/office/word/2010/wordprocessingDrawing" xmlns:wp="http://schemas.openxmlformats.org/drawingml/2006/wordprocessingDrawing" xmlns:w10="urn:schemas-microsoft-com:office:word" xmlns:w="http://schemas.openxmlformats.org/wordprocessingml/2006/main" xmlns:w14="http://schemas.microsoft.com/office/word/2010/wordml" xmlns:w15="http://schemas.microsoft.com/office/word/2012/wordml" xmlns:w16se="http://schemas.microsoft.com/office/word/2015/wordml/symex" xmlns:wpg="http://schemas.microsoft.com/office/word/2010/wordprocessingGroup" xmlns:wpi="http://schemas.microsoft.com/office/word/2010/wordprocessingInk" xmlns:wne="http://schemas.microsoft.com/office/word/2006/wordml" xmlns:wps="http://schemas.microsoft.com/office/word/2010/wordprocessingShape" mc:Ignorable="w14 w15 w16se wp14">
+  <w:p>
+    <w:pPr>
+      <w:pStyle w:val="Encabezado"/>
+    </w:pPr>
   </w:p>
 </w:hdr>
 </file>
@@ -3764,7 +3974,7 @@
 </file>
 
 <file path=customXml/itemProps1.xml><?xml version="1.0" encoding="utf-8"?>
-<ds:datastoreItem xmlns:ds="http://schemas.openxmlformats.org/officeDocument/2006/customXml" ds:itemID="{E383F02B-D0DB-4784-98F2-E13814607F99}">
+<ds:datastoreItem xmlns:ds="http://schemas.openxmlformats.org/officeDocument/2006/customXml" ds:itemID="{92F566BC-D399-4594-B0D3-D04A26CE8BCF}">
   <ds:schemaRefs>
     <ds:schemaRef ds:uri="http://schemas.openxmlformats.org/officeDocument/2006/bibliography"/>
   </ds:schemaRefs>

</xml_diff>